<commit_message>
completed the task (word text file added)
</commit_message>
<xml_diff>
--- a/DataScience/One Hot Encoding.docx
+++ b/DataScience/One Hot Encoding.docx
@@ -3,8 +3,711 @@
 <w:document xmlns:wpc="http://schemas.microsoft.com/office/word/2010/wordprocessingCanvas" xmlns:cx="http://schemas.microsoft.com/office/drawing/2014/chartex" xmlns:cx1="http://schemas.microsoft.com/office/drawing/2015/9/8/chartex" xmlns:cx2="http://schemas.microsoft.com/office/drawing/2015/10/21/chartex" xmlns:cx3="http://schemas.microsoft.com/office/drawing/2016/5/9/chartex" xmlns:cx4="http://schemas.microsoft.com/office/drawing/2016/5/10/chartex" xmlns:cx5="http://schemas.microsoft.com/office/drawing/2016/5/11/chartex" xmlns:cx6="http://schemas.microsoft.com/office/drawing/2016/5/12/chartex" xmlns:cx7="http://schemas.microsoft.com/office/drawing/2016/5/13/chartex" xmlns:cx8="http://schemas.microsoft.com/office/drawing/2016/5/14/chartex" xmlns:mc="http://schemas.openxmlformats.org/markup-compatibility/2006" xmlns:aink="http://schemas.microsoft.com/office/drawing/2016/ink" xmlns:am3d="http://schemas.microsoft.com/office/drawing/2017/model3d" xmlns:o="urn:schemas-microsoft-com:office:office" xmlns:r="http://schemas.openxmlformats.org/officeDocument/2006/relationships" xmlns:m="http://schemas.openxmlformats.org/officeDocument/2006/math" xmlns:v="urn:schemas-microsoft-com:vml" xmlns:wp14="http://schemas.microsoft.com/office/word/2010/wordprocessingDrawing" xmlns:wp="http://schemas.openxmlformats.org/drawingml/2006/wordprocessingDrawing" xmlns:w10="urn:schemas-microsoft-com:office:word" xmlns:w="http://schemas.openxmlformats.org/wordprocessingml/2006/main" xmlns:w14="http://schemas.microsoft.com/office/word/2010/wordml" xmlns:w15="http://schemas.microsoft.com/office/word/2012/wordml" xmlns:w16cid="http://schemas.microsoft.com/office/word/2016/wordml/cid" xmlns:w16se="http://schemas.microsoft.com/office/word/2015/wordml/symex" xmlns:wpg="http://schemas.microsoft.com/office/word/2010/wordprocessingGroup" xmlns:wpi="http://schemas.microsoft.com/office/word/2010/wordprocessingInk" xmlns:wne="http://schemas.microsoft.com/office/word/2006/wordml" xmlns:wps="http://schemas.microsoft.com/office/word/2010/wordprocessingShape" mc:Ignorable="w14 w15 w16se w16cid wp14">
   <w:body>
     <w:p>
+      <w:pPr>
+        <w:jc w:val="center"/>
+        <w:rPr>
+          <w:sz w:val="48"/>
+          <w:szCs w:val="48"/>
+        </w:rPr>
+      </w:pPr>
+      <w:r>
+        <w:rPr>
+          <w:sz w:val="48"/>
+          <w:szCs w:val="48"/>
+        </w:rPr>
+        <w:t>ADG TASK  – DATA SCIENCE</w:t>
+      </w:r>
+    </w:p>
+    <w:p/>
+    <w:p>
+      <w:pPr>
+        <w:rPr>
+          <w:sz w:val="28"/>
+          <w:szCs w:val="28"/>
+        </w:rPr>
+      </w:pPr>
+      <w:r>
+        <w:rPr>
+          <w:sz w:val="28"/>
+          <w:szCs w:val="28"/>
+        </w:rPr>
+        <w:t>Data Cleaning:</w:t>
+      </w:r>
+    </w:p>
+    <w:p>
+      <w:pPr>
+        <w:pStyle w:val="ListParagraph"/>
+        <w:numPr>
+          <w:ilvl w:val="0"/>
+          <w:numId w:val="5"/>
+        </w:numPr>
+      </w:pPr>
+      <w:r>
+        <w:t>First I loaded the CSV given files into the dataframe and set the index to ‘Loan_ID’</w:t>
+      </w:r>
+    </w:p>
+    <w:p>
+      <w:pPr>
+        <w:pStyle w:val="ListParagraph"/>
+        <w:numPr>
+          <w:ilvl w:val="0"/>
+          <w:numId w:val="5"/>
+        </w:numPr>
+      </w:pPr>
+      <w:r>
+        <w:t>Manually replaced all the categorical data to labelled data (label encoding).</w:t>
+      </w:r>
+    </w:p>
+    <w:p>
+      <w:pPr>
+        <w:pStyle w:val="ListParagraph"/>
+        <w:numPr>
+          <w:ilvl w:val="0"/>
+          <w:numId w:val="5"/>
+        </w:numPr>
+      </w:pPr>
+      <w:r>
+        <w:t>Removed all the</w:t>
+      </w:r>
+      <w:r>
+        <w:t xml:space="preserve"> ’</w:t>
+      </w:r>
+      <w:r>
+        <w:t>NaN</w:t>
+      </w:r>
+      <w:r>
+        <w:t>’</w:t>
+      </w:r>
+      <w:r>
+        <w:t xml:space="preserve"> objects.</w:t>
+      </w:r>
+    </w:p>
+    <w:p>
+      <w:pPr>
+        <w:pStyle w:val="ListParagraph"/>
+        <w:numPr>
+          <w:ilvl w:val="0"/>
+          <w:numId w:val="5"/>
+        </w:numPr>
+      </w:pPr>
+      <w:r>
+        <w:t>Separated</w:t>
+      </w:r>
+      <w:r>
+        <w:t xml:space="preserve"> the Loan payers’ and Non payers data.</w:t>
+      </w:r>
+    </w:p>
+    <w:p>
+      <w:pPr>
+        <w:pStyle w:val="ListParagraph"/>
+        <w:numPr>
+          <w:ilvl w:val="0"/>
+          <w:numId w:val="5"/>
+        </w:numPr>
+      </w:pPr>
+      <w:r>
+        <w:t>Saved the updated data into new files.</w:t>
+      </w:r>
+    </w:p>
+    <w:p>
+      <w:pPr>
+        <w:pStyle w:val="ListParagraph"/>
+        <w:numPr>
+          <w:ilvl w:val="0"/>
+          <w:numId w:val="5"/>
+        </w:numPr>
+      </w:pPr>
+      <w:r>
+        <w:t xml:space="preserve">Using ‘MinMaxScaler()’ function of the ‘sklearn.preprocessing’ </w:t>
+      </w:r>
+      <w:r>
+        <w:t>class</w:t>
+      </w:r>
+      <w:r>
+        <w:t xml:space="preserve">, scaled the data to improve the prediction accuracy of the model. That is some data might be very large and mislead the model </w:t>
+      </w:r>
+      <w:r>
+        <w:t>i.e.</w:t>
+      </w:r>
+      <w:r>
+        <w:t xml:space="preserve"> add weight towards it’s side. So </w:t>
+      </w:r>
+      <w:r>
+        <w:t>scaling</w:t>
+      </w:r>
+      <w:r>
+        <w:t xml:space="preserve"> all the data from large quantity to between 0 to 1 reduces this risk.</w:t>
+      </w:r>
+    </w:p>
+    <w:p>
+      <w:pPr>
+        <w:pStyle w:val="ListParagraph"/>
+        <w:numPr>
+          <w:ilvl w:val="0"/>
+          <w:numId w:val="5"/>
+        </w:numPr>
+      </w:pPr>
+      <w:r>
+        <w:t>Set the index back to ‘Loan_ID’ after scaling.</w:t>
+      </w:r>
+    </w:p>
+    <w:p>
+      <w:pPr>
+        <w:pStyle w:val="ListParagraph"/>
+        <w:numPr>
+          <w:ilvl w:val="0"/>
+          <w:numId w:val="5"/>
+        </w:numPr>
+      </w:pPr>
+      <w:r>
+        <w:t>Saved the scaled data.</w:t>
+      </w:r>
+    </w:p>
+    <w:p/>
+    <w:p/>
+    <w:p>
+      <w:pPr>
+        <w:rPr>
+          <w:sz w:val="28"/>
+          <w:szCs w:val="28"/>
+        </w:rPr>
+      </w:pPr>
+      <w:r>
+        <w:rPr>
+          <w:sz w:val="28"/>
+          <w:szCs w:val="28"/>
+        </w:rPr>
+        <w:t>EDA:</w:t>
+      </w:r>
+    </w:p>
+    <w:p>
+      <w:pPr>
+        <w:pStyle w:val="ListParagraph"/>
+        <w:numPr>
+          <w:ilvl w:val="0"/>
+          <w:numId w:val="4"/>
+        </w:numPr>
+      </w:pPr>
+      <w:r>
+        <w:t>L</w:t>
+      </w:r>
+      <w:r>
+        <w:t xml:space="preserve">oaded the </w:t>
+      </w:r>
+      <w:r>
+        <w:t xml:space="preserve">saved CSV data </w:t>
+      </w:r>
+      <w:r>
+        <w:t>into the dataframe and set the index to ‘Loan_ID’.</w:t>
+      </w:r>
+    </w:p>
+    <w:p>
+      <w:pPr>
+        <w:pStyle w:val="ListParagraph"/>
+        <w:numPr>
+          <w:ilvl w:val="0"/>
+          <w:numId w:val="4"/>
+        </w:numPr>
+      </w:pPr>
+      <w:r>
+        <w:t>Then printed all the columns present.</w:t>
+      </w:r>
+    </w:p>
+    <w:p>
+      <w:pPr>
+        <w:pStyle w:val="ListParagraph"/>
+        <w:numPr>
+          <w:ilvl w:val="0"/>
+          <w:numId w:val="4"/>
+        </w:numPr>
+      </w:pPr>
+      <w:r>
+        <w:t>Printed all the unique values present in each column</w:t>
+      </w:r>
+    </w:p>
+    <w:p>
+      <w:pPr>
+        <w:pStyle w:val="ListParagraph"/>
+        <w:numPr>
+          <w:ilvl w:val="0"/>
+          <w:numId w:val="4"/>
+        </w:numPr>
+      </w:pPr>
+      <w:r>
+        <w:t>Used ‘describe()’ method to describe the the data – both train and test</w:t>
+      </w:r>
+      <w:r>
+        <w:t>. This method describes the data statistically.</w:t>
+      </w:r>
+    </w:p>
+    <w:p>
+      <w:pPr>
+        <w:pStyle w:val="ListParagraph"/>
+        <w:numPr>
+          <w:ilvl w:val="0"/>
+          <w:numId w:val="4"/>
+        </w:numPr>
+      </w:pPr>
+      <w:r>
+        <w:t xml:space="preserve">Described the </w:t>
+      </w:r>
+      <w:r>
+        <w:t>separated</w:t>
+      </w:r>
+      <w:r>
+        <w:t xml:space="preserve"> Loan payers’ and non</w:t>
+      </w:r>
+      <w:r>
+        <w:t>p</w:t>
+      </w:r>
+      <w:r>
+        <w:t>ayers data</w:t>
+      </w:r>
+      <w:r>
+        <w:t>.</w:t>
+      </w:r>
+    </w:p>
+    <w:p/>
+    <w:p/>
+    <w:p>
+      <w:pPr>
+        <w:rPr>
+          <w:sz w:val="28"/>
+          <w:szCs w:val="28"/>
+        </w:rPr>
+      </w:pPr>
+      <w:r>
+        <w:rPr>
+          <w:sz w:val="28"/>
+          <w:szCs w:val="28"/>
+        </w:rPr>
+        <w:t>Model:</w:t>
+      </w:r>
+    </w:p>
+    <w:p>
+      <w:pPr>
+        <w:pStyle w:val="ListParagraph"/>
+        <w:numPr>
+          <w:ilvl w:val="0"/>
+          <w:numId w:val="6"/>
+        </w:numPr>
+      </w:pPr>
+      <w:r>
+        <w:t>Loaded all the cleaned data into the dataframe with index ‘Loan_ID’.</w:t>
+      </w:r>
+    </w:p>
+    <w:p>
+      <w:pPr>
+        <w:pStyle w:val="ListParagraph"/>
+        <w:numPr>
+          <w:ilvl w:val="0"/>
+          <w:numId w:val="6"/>
+        </w:numPr>
+      </w:pPr>
+      <w:r>
+        <w:t xml:space="preserve">Got the labels after </w:t>
+      </w:r>
+      <w:r>
+        <w:t>O</w:t>
+      </w:r>
+      <w:r>
+        <w:t xml:space="preserve">ne </w:t>
+      </w:r>
+      <w:r>
+        <w:t>H</w:t>
+      </w:r>
+      <w:r>
+        <w:t xml:space="preserve">ot </w:t>
+      </w:r>
+      <w:r>
+        <w:t>E</w:t>
+      </w:r>
+      <w:r>
+        <w:t>ncoding</w:t>
+      </w:r>
+      <w:r>
+        <w:t xml:space="preserve"> (OHE)</w:t>
+      </w:r>
+      <w:r>
+        <w:t xml:space="preserve"> only the categorical </w:t>
+      </w:r>
+      <w:r>
+        <w:t>feature</w:t>
+      </w:r>
+      <w:r>
+        <w:t xml:space="preserve"> using ‘OneHotEncoder</w:t>
+      </w:r>
+      <w:r>
+        <w:t>()</w:t>
+      </w:r>
+      <w:r>
+        <w:t>’ function of the ‘</w:t>
+      </w:r>
+      <w:r>
+        <w:t>sklearn.preprocessing</w:t>
+      </w:r>
+      <w:r>
+        <w:t>’</w:t>
+      </w:r>
+      <w:r>
+        <w:t xml:space="preserve"> </w:t>
+      </w:r>
+      <w:r>
+        <w:t>class</w:t>
+      </w:r>
+      <w:r>
+        <w:t xml:space="preserve">. </w:t>
+      </w:r>
+    </w:p>
+    <w:p>
+      <w:pPr>
+        <w:pStyle w:val="ListParagraph"/>
+        <w:numPr>
+          <w:ilvl w:val="1"/>
+          <w:numId w:val="6"/>
+        </w:numPr>
+      </w:pPr>
+      <w:r>
+        <w:t xml:space="preserve">What </w:t>
+      </w:r>
+      <w:r>
+        <w:t>OHE</w:t>
+      </w:r>
+      <w:r>
+        <w:t xml:space="preserve"> does is encodes the data in patter</w:t>
+      </w:r>
+      <w:r>
+        <w:t>n</w:t>
+      </w:r>
+      <w:r>
+        <w:t xml:space="preserve"> of present-not-present fashion</w:t>
+      </w:r>
+      <w:r>
+        <w:t>,</w:t>
+      </w:r>
+      <w:r>
+        <w:t xml:space="preserve"> </w:t>
+      </w:r>
+      <w:r>
+        <w:t>i.e.</w:t>
+      </w:r>
+      <w:r>
+        <w:t xml:space="preserve"> it takes all the unique categorical </w:t>
+      </w:r>
+      <w:r>
+        <w:t>feature</w:t>
+      </w:r>
+      <w:r>
+        <w:t xml:space="preserve"> values into the column and encodes each data </w:t>
+      </w:r>
+      <w:r>
+        <w:t xml:space="preserve">entry </w:t>
+      </w:r>
+      <w:r>
+        <w:t xml:space="preserve">with ‘0’ or ‘1’ indicating the presence or absence of that </w:t>
+      </w:r>
+      <w:r>
+        <w:t>feature</w:t>
+      </w:r>
+      <w:r>
+        <w:t xml:space="preserve"> in the data</w:t>
+      </w:r>
+      <w:r>
+        <w:t xml:space="preserve"> entry. </w:t>
+      </w:r>
+    </w:p>
+    <w:p>
+      <w:pPr>
+        <w:pStyle w:val="ListParagraph"/>
+        <w:numPr>
+          <w:ilvl w:val="1"/>
+          <w:numId w:val="6"/>
+        </w:numPr>
+      </w:pPr>
+      <w:r>
+        <w:t>This is used against Label encoding because, label encoding may confuse the Training model by considering the labels as priorities. This situation is omitted by the OHE Method.</w:t>
+      </w:r>
+      <w:r>
+        <w:t xml:space="preserve"> </w:t>
+      </w:r>
+      <w:r>
+        <w:rPr>
+          <w:rFonts w:ascii="Segoe UI" w:hAnsi="Segoe UI" w:cs="Segoe UI"/>
+          <w:color w:val="212529"/>
+          <w:shd w:val="clear" w:color="auto" w:fill="FFFFFF"/>
+        </w:rPr>
+        <w:t xml:space="preserve">By default, the encoder derives the categories based on the unique values in each feature. </w:t>
+      </w:r>
+    </w:p>
+    <w:p>
+      <w:pPr>
+        <w:pStyle w:val="ListParagraph"/>
+        <w:numPr>
+          <w:ilvl w:val="1"/>
+          <w:numId w:val="6"/>
+        </w:numPr>
+      </w:pPr>
+      <w:r>
+        <w:rPr>
+          <w:rFonts w:ascii="Segoe UI" w:hAnsi="Segoe UI" w:cs="Segoe UI"/>
+          <w:color w:val="212529"/>
+          <w:shd w:val="clear" w:color="auto" w:fill="FFFFFF"/>
+        </w:rPr>
+        <w:lastRenderedPageBreak/>
+        <w:t>Alternatively, you can also specify the</w:t>
+      </w:r>
+      <w:r>
+        <w:rPr>
+          <w:rFonts w:ascii="Segoe UI" w:hAnsi="Segoe UI" w:cs="Segoe UI"/>
+          <w:color w:val="212529"/>
+          <w:shd w:val="clear" w:color="auto" w:fill="FFFFFF"/>
+        </w:rPr>
+        <w:t xml:space="preserve"> categories</w:t>
+      </w:r>
+      <w:r>
+        <w:rPr>
+          <w:rFonts w:ascii="Segoe UI" w:hAnsi="Segoe UI" w:cs="Segoe UI"/>
+          <w:color w:val="212529"/>
+          <w:shd w:val="clear" w:color="auto" w:fill="FFFFFF"/>
+        </w:rPr>
+        <w:t> manually.</w:t>
+      </w:r>
+      <w:r>
+        <w:rPr>
+          <w:rFonts w:ascii="Segoe UI" w:hAnsi="Segoe UI" w:cs="Segoe UI"/>
+          <w:color w:val="212529"/>
+          <w:shd w:val="clear" w:color="auto" w:fill="FFFFFF"/>
+        </w:rPr>
+        <w:t xml:space="preserve"> </w:t>
+      </w:r>
+      <w:r>
+        <w:rPr>
+          <w:rFonts w:ascii="Segoe UI" w:hAnsi="Segoe UI" w:cs="Segoe UI"/>
+          <w:color w:val="212529"/>
+          <w:shd w:val="clear" w:color="auto" w:fill="FFFFFF"/>
+        </w:rPr>
+        <w:t>This encoding is needed for feeding categorical data to many scikit-learn estimators, notably linear models</w:t>
+      </w:r>
+      <w:r>
+        <w:rPr>
+          <w:rFonts w:ascii="Segoe UI" w:hAnsi="Segoe UI" w:cs="Segoe UI"/>
+          <w:color w:val="212529"/>
+          <w:shd w:val="clear" w:color="auto" w:fill="FFFFFF"/>
+        </w:rPr>
+        <w:t>.</w:t>
+      </w:r>
+    </w:p>
+    <w:p>
+      <w:pPr>
+        <w:pStyle w:val="ListParagraph"/>
+        <w:numPr>
+          <w:ilvl w:val="0"/>
+          <w:numId w:val="6"/>
+        </w:numPr>
+      </w:pPr>
+      <w:r>
+        <w:t>The first model used is KNN – k Nearest Neighbours Model:</w:t>
+      </w:r>
+    </w:p>
+    <w:p>
+      <w:pPr>
+        <w:pStyle w:val="ListParagraph"/>
+        <w:numPr>
+          <w:ilvl w:val="1"/>
+          <w:numId w:val="6"/>
+        </w:numPr>
+      </w:pPr>
+      <w:r>
+        <w:t>In this Model ‘k’ denotes the number of nearest neighbours to be considered.</w:t>
+      </w:r>
+    </w:p>
+    <w:p>
+      <w:pPr>
+        <w:pStyle w:val="ListParagraph"/>
+        <w:numPr>
+          <w:ilvl w:val="1"/>
+          <w:numId w:val="6"/>
+        </w:numPr>
+      </w:pPr>
+      <w:r>
+        <w:t xml:space="preserve"> The Model calculates the distance between</w:t>
+      </w:r>
+      <w:r>
+        <w:t xml:space="preserve"> the test data and the fed data and based on the label of k closest neighbours predicts the value of the test data. (mode).</w:t>
+      </w:r>
+    </w:p>
+    <w:p>
+      <w:pPr>
+        <w:pStyle w:val="ListParagraph"/>
+        <w:numPr>
+          <w:ilvl w:val="1"/>
+          <w:numId w:val="6"/>
+        </w:numPr>
+      </w:pPr>
+      <w:r>
+        <w:t>The efficiency of the model increases first and decreases as the ‘k’ value is increased starting, 1.</w:t>
+      </w:r>
+    </w:p>
+    <w:p>
+      <w:pPr>
+        <w:pStyle w:val="ListParagraph"/>
+        <w:numPr>
+          <w:ilvl w:val="1"/>
+          <w:numId w:val="6"/>
+        </w:numPr>
+      </w:pPr>
+      <w:r>
+        <w:t>This Model is implemented using ‘KNearestNeighbours()’ function</w:t>
+      </w:r>
+      <w:r>
+        <w:t xml:space="preserve"> </w:t>
+      </w:r>
+      <w:r>
+        <w:t>(structure)</w:t>
+      </w:r>
+      <w:r>
+        <w:t xml:space="preserve"> of the ‘</w:t>
+      </w:r>
+      <w:r>
+        <w:t>sklearn.neighbors</w:t>
+      </w:r>
+      <w:r>
+        <w:t>’</w:t>
+      </w:r>
+      <w:r>
+        <w:t xml:space="preserve"> class.</w:t>
+      </w:r>
+    </w:p>
+    <w:p>
+      <w:pPr>
+        <w:pStyle w:val="ListParagraph"/>
+        <w:numPr>
+          <w:ilvl w:val="0"/>
+          <w:numId w:val="6"/>
+        </w:numPr>
+      </w:pPr>
+      <w:r>
+        <w:t>Next Model used is Logistic regression Model:</w:t>
+      </w:r>
+    </w:p>
+    <w:p>
+      <w:pPr>
+        <w:pStyle w:val="ListParagraph"/>
+        <w:numPr>
+          <w:ilvl w:val="1"/>
+          <w:numId w:val="6"/>
+        </w:numPr>
+      </w:pPr>
+      <w:r>
+        <w:t>Logistic regression Model is used to determine relation between one binary variable and one or more ratio-level independent variables.</w:t>
+      </w:r>
+      <w:r>
+        <w:t xml:space="preserve"> It is a linear Model.</w:t>
+      </w:r>
+    </w:p>
+    <w:p>
+      <w:pPr>
+        <w:pStyle w:val="ListParagraph"/>
+        <w:numPr>
+          <w:ilvl w:val="1"/>
+          <w:numId w:val="6"/>
+        </w:numPr>
+      </w:pPr>
+      <w:r>
+        <w:t>The Model is used in situations where the Model is needed to predict a binary value, i.e. a ‘yes’ (1) or a ‘no’ (0). It is useful in our application as we have to predict a ‘Y’ or a ‘N’ – customer may pay or not the Loan.</w:t>
+      </w:r>
+    </w:p>
+    <w:p>
+      <w:pPr>
+        <w:pStyle w:val="ListParagraph"/>
+        <w:numPr>
+          <w:ilvl w:val="1"/>
+          <w:numId w:val="6"/>
+        </w:numPr>
+      </w:pPr>
+      <w:r>
+        <w:t xml:space="preserve">This Model is </w:t>
+      </w:r>
+      <w:r>
+        <w:t>implemented</w:t>
+      </w:r>
+      <w:r>
+        <w:t xml:space="preserve"> using ‘LinearRegression()’ function (structure) of the ‘</w:t>
+      </w:r>
+      <w:r>
+        <w:t>sklearn.linear_model</w:t>
+      </w:r>
+      <w:r>
+        <w:t>’ class.</w:t>
+      </w:r>
+    </w:p>
+    <w:p>
+      <w:pPr>
+        <w:pStyle w:val="ListParagraph"/>
+        <w:numPr>
+          <w:ilvl w:val="0"/>
+          <w:numId w:val="6"/>
+        </w:numPr>
+      </w:pPr>
+      <w:r>
+        <w:t xml:space="preserve">As we can see the </w:t>
+      </w:r>
+      <w:r>
+        <w:t xml:space="preserve">application of </w:t>
+      </w:r>
+      <w:r>
+        <w:t>Scal</w:t>
+      </w:r>
+      <w:r>
+        <w:t xml:space="preserve">ing the </w:t>
+      </w:r>
+      <w:r>
+        <w:t>data</w:t>
+      </w:r>
+      <w:r>
+        <w:t xml:space="preserve"> may</w:t>
+      </w:r>
+      <w:r>
+        <w:t xml:space="preserve"> improve the prediction accuracy of the model</w:t>
+      </w:r>
+      <w:r>
+        <w:t xml:space="preserve"> (KNN) or not (LR).</w:t>
+      </w:r>
+    </w:p>
+    <w:p>
+      <w:pPr>
+        <w:pStyle w:val="ListParagraph"/>
+        <w:numPr>
+          <w:ilvl w:val="0"/>
+          <w:numId w:val="6"/>
+        </w:numPr>
+      </w:pPr>
+      <w:r>
+        <w:t>A OHE data is also taken into the Model and the solution is got.</w:t>
+      </w:r>
+      <w:r>
+        <w:t xml:space="preserve"> The accuracy using the OHE is the highest for both the Models.</w:t>
+      </w:r>
+      <w:r>
+        <w:t xml:space="preserve"> (Because it uses single weight concept).</w:t>
+      </w:r>
       <w:bookmarkStart w:id="0" w:name="_GoBack"/>
       <w:bookmarkEnd w:id="0"/>
+    </w:p>
+    <w:p>
+      <w:pPr>
+        <w:ind w:left="1440"/>
+      </w:pPr>
+    </w:p>
+    <w:p>
+      <w:r>
+        <w:t xml:space="preserve"> </w:t>
+      </w:r>
+    </w:p>
+    <w:p>
+      <w:r>
+        <w:tab/>
+      </w:r>
     </w:p>
     <w:sectPr>
       <w:pgSz w:w="11906" w:h="16838"/>
@@ -285,6 +988,273 @@
       </w:pPr>
     </w:lvl>
   </w:abstractNum>
+  <w:abstractNum w:abstractNumId="3" w15:restartNumberingAfterBreak="0">
+    <w:nsid w:val="4AD63DA4"/>
+    <w:multiLevelType w:val="hybridMultilevel"/>
+    <w:tmpl w:val="04663612"/>
+    <w:lvl w:ilvl="0" w:tplc="C2ACE3C8">
+      <w:start w:val="1"/>
+      <w:numFmt w:val="decimal"/>
+      <w:lvlText w:val="%1&gt;"/>
+      <w:lvlJc w:val="left"/>
+      <w:pPr>
+        <w:ind w:left="1080" w:hanging="360"/>
+      </w:pPr>
+      <w:rPr>
+        <w:rFonts w:hint="default"/>
+      </w:rPr>
+    </w:lvl>
+    <w:lvl w:ilvl="1" w:tplc="40090019" w:tentative="1">
+      <w:start w:val="1"/>
+      <w:numFmt w:val="lowerLetter"/>
+      <w:lvlText w:val="%2."/>
+      <w:lvlJc w:val="left"/>
+      <w:pPr>
+        <w:ind w:left="1800" w:hanging="360"/>
+      </w:pPr>
+    </w:lvl>
+    <w:lvl w:ilvl="2" w:tplc="4009001B" w:tentative="1">
+      <w:start w:val="1"/>
+      <w:numFmt w:val="lowerRoman"/>
+      <w:lvlText w:val="%3."/>
+      <w:lvlJc w:val="right"/>
+      <w:pPr>
+        <w:ind w:left="2520" w:hanging="180"/>
+      </w:pPr>
+    </w:lvl>
+    <w:lvl w:ilvl="3" w:tplc="4009000F" w:tentative="1">
+      <w:start w:val="1"/>
+      <w:numFmt w:val="decimal"/>
+      <w:lvlText w:val="%4."/>
+      <w:lvlJc w:val="left"/>
+      <w:pPr>
+        <w:ind w:left="3240" w:hanging="360"/>
+      </w:pPr>
+    </w:lvl>
+    <w:lvl w:ilvl="4" w:tplc="40090019" w:tentative="1">
+      <w:start w:val="1"/>
+      <w:numFmt w:val="lowerLetter"/>
+      <w:lvlText w:val="%5."/>
+      <w:lvlJc w:val="left"/>
+      <w:pPr>
+        <w:ind w:left="3960" w:hanging="360"/>
+      </w:pPr>
+    </w:lvl>
+    <w:lvl w:ilvl="5" w:tplc="4009001B" w:tentative="1">
+      <w:start w:val="1"/>
+      <w:numFmt w:val="lowerRoman"/>
+      <w:lvlText w:val="%6."/>
+      <w:lvlJc w:val="right"/>
+      <w:pPr>
+        <w:ind w:left="4680" w:hanging="180"/>
+      </w:pPr>
+    </w:lvl>
+    <w:lvl w:ilvl="6" w:tplc="4009000F" w:tentative="1">
+      <w:start w:val="1"/>
+      <w:numFmt w:val="decimal"/>
+      <w:lvlText w:val="%7."/>
+      <w:lvlJc w:val="left"/>
+      <w:pPr>
+        <w:ind w:left="5400" w:hanging="360"/>
+      </w:pPr>
+    </w:lvl>
+    <w:lvl w:ilvl="7" w:tplc="40090019" w:tentative="1">
+      <w:start w:val="1"/>
+      <w:numFmt w:val="lowerLetter"/>
+      <w:lvlText w:val="%8."/>
+      <w:lvlJc w:val="left"/>
+      <w:pPr>
+        <w:ind w:left="6120" w:hanging="360"/>
+      </w:pPr>
+    </w:lvl>
+    <w:lvl w:ilvl="8" w:tplc="4009001B" w:tentative="1">
+      <w:start w:val="1"/>
+      <w:numFmt w:val="lowerRoman"/>
+      <w:lvlText w:val="%9."/>
+      <w:lvlJc w:val="right"/>
+      <w:pPr>
+        <w:ind w:left="6840" w:hanging="180"/>
+      </w:pPr>
+    </w:lvl>
+  </w:abstractNum>
+  <w:abstractNum w:abstractNumId="4" w15:restartNumberingAfterBreak="0">
+    <w:nsid w:val="62C90240"/>
+    <w:multiLevelType w:val="hybridMultilevel"/>
+    <w:tmpl w:val="A77CC210"/>
+    <w:lvl w:ilvl="0" w:tplc="C95C8BB8">
+      <w:start w:val="1"/>
+      <w:numFmt w:val="decimal"/>
+      <w:lvlText w:val="%1&gt;"/>
+      <w:lvlJc w:val="left"/>
+      <w:pPr>
+        <w:ind w:left="1080" w:hanging="360"/>
+      </w:pPr>
+      <w:rPr>
+        <w:rFonts w:hint="default"/>
+      </w:rPr>
+    </w:lvl>
+    <w:lvl w:ilvl="1" w:tplc="40090019" w:tentative="1">
+      <w:start w:val="1"/>
+      <w:numFmt w:val="lowerLetter"/>
+      <w:lvlText w:val="%2."/>
+      <w:lvlJc w:val="left"/>
+      <w:pPr>
+        <w:ind w:left="1800" w:hanging="360"/>
+      </w:pPr>
+    </w:lvl>
+    <w:lvl w:ilvl="2" w:tplc="4009001B" w:tentative="1">
+      <w:start w:val="1"/>
+      <w:numFmt w:val="lowerRoman"/>
+      <w:lvlText w:val="%3."/>
+      <w:lvlJc w:val="right"/>
+      <w:pPr>
+        <w:ind w:left="2520" w:hanging="180"/>
+      </w:pPr>
+    </w:lvl>
+    <w:lvl w:ilvl="3" w:tplc="4009000F" w:tentative="1">
+      <w:start w:val="1"/>
+      <w:numFmt w:val="decimal"/>
+      <w:lvlText w:val="%4."/>
+      <w:lvlJc w:val="left"/>
+      <w:pPr>
+        <w:ind w:left="3240" w:hanging="360"/>
+      </w:pPr>
+    </w:lvl>
+    <w:lvl w:ilvl="4" w:tplc="40090019" w:tentative="1">
+      <w:start w:val="1"/>
+      <w:numFmt w:val="lowerLetter"/>
+      <w:lvlText w:val="%5."/>
+      <w:lvlJc w:val="left"/>
+      <w:pPr>
+        <w:ind w:left="3960" w:hanging="360"/>
+      </w:pPr>
+    </w:lvl>
+    <w:lvl w:ilvl="5" w:tplc="4009001B" w:tentative="1">
+      <w:start w:val="1"/>
+      <w:numFmt w:val="lowerRoman"/>
+      <w:lvlText w:val="%6."/>
+      <w:lvlJc w:val="right"/>
+      <w:pPr>
+        <w:ind w:left="4680" w:hanging="180"/>
+      </w:pPr>
+    </w:lvl>
+    <w:lvl w:ilvl="6" w:tplc="4009000F" w:tentative="1">
+      <w:start w:val="1"/>
+      <w:numFmt w:val="decimal"/>
+      <w:lvlText w:val="%7."/>
+      <w:lvlJc w:val="left"/>
+      <w:pPr>
+        <w:ind w:left="5400" w:hanging="360"/>
+      </w:pPr>
+    </w:lvl>
+    <w:lvl w:ilvl="7" w:tplc="40090019" w:tentative="1">
+      <w:start w:val="1"/>
+      <w:numFmt w:val="lowerLetter"/>
+      <w:lvlText w:val="%8."/>
+      <w:lvlJc w:val="left"/>
+      <w:pPr>
+        <w:ind w:left="6120" w:hanging="360"/>
+      </w:pPr>
+    </w:lvl>
+    <w:lvl w:ilvl="8" w:tplc="4009001B" w:tentative="1">
+      <w:start w:val="1"/>
+      <w:numFmt w:val="lowerRoman"/>
+      <w:lvlText w:val="%9."/>
+      <w:lvlJc w:val="right"/>
+      <w:pPr>
+        <w:ind w:left="6840" w:hanging="180"/>
+      </w:pPr>
+    </w:lvl>
+  </w:abstractNum>
+  <w:abstractNum w:abstractNumId="5" w15:restartNumberingAfterBreak="0">
+    <w:nsid w:val="7671297F"/>
+    <w:multiLevelType w:val="hybridMultilevel"/>
+    <w:tmpl w:val="6276C110"/>
+    <w:lvl w:ilvl="0" w:tplc="9AFADA12">
+      <w:start w:val="1"/>
+      <w:numFmt w:val="decimal"/>
+      <w:lvlText w:val="%1&gt;"/>
+      <w:lvlJc w:val="left"/>
+      <w:pPr>
+        <w:ind w:left="1080" w:hanging="360"/>
+      </w:pPr>
+      <w:rPr>
+        <w:rFonts w:hint="default"/>
+      </w:rPr>
+    </w:lvl>
+    <w:lvl w:ilvl="1" w:tplc="40090019">
+      <w:start w:val="1"/>
+      <w:numFmt w:val="lowerLetter"/>
+      <w:lvlText w:val="%2."/>
+      <w:lvlJc w:val="left"/>
+      <w:pPr>
+        <w:ind w:left="1800" w:hanging="360"/>
+      </w:pPr>
+    </w:lvl>
+    <w:lvl w:ilvl="2" w:tplc="4009001B" w:tentative="1">
+      <w:start w:val="1"/>
+      <w:numFmt w:val="lowerRoman"/>
+      <w:lvlText w:val="%3."/>
+      <w:lvlJc w:val="right"/>
+      <w:pPr>
+        <w:ind w:left="2520" w:hanging="180"/>
+      </w:pPr>
+    </w:lvl>
+    <w:lvl w:ilvl="3" w:tplc="4009000F" w:tentative="1">
+      <w:start w:val="1"/>
+      <w:numFmt w:val="decimal"/>
+      <w:lvlText w:val="%4."/>
+      <w:lvlJc w:val="left"/>
+      <w:pPr>
+        <w:ind w:left="3240" w:hanging="360"/>
+      </w:pPr>
+    </w:lvl>
+    <w:lvl w:ilvl="4" w:tplc="40090019" w:tentative="1">
+      <w:start w:val="1"/>
+      <w:numFmt w:val="lowerLetter"/>
+      <w:lvlText w:val="%5."/>
+      <w:lvlJc w:val="left"/>
+      <w:pPr>
+        <w:ind w:left="3960" w:hanging="360"/>
+      </w:pPr>
+    </w:lvl>
+    <w:lvl w:ilvl="5" w:tplc="4009001B" w:tentative="1">
+      <w:start w:val="1"/>
+      <w:numFmt w:val="lowerRoman"/>
+      <w:lvlText w:val="%6."/>
+      <w:lvlJc w:val="right"/>
+      <w:pPr>
+        <w:ind w:left="4680" w:hanging="180"/>
+      </w:pPr>
+    </w:lvl>
+    <w:lvl w:ilvl="6" w:tplc="4009000F" w:tentative="1">
+      <w:start w:val="1"/>
+      <w:numFmt w:val="decimal"/>
+      <w:lvlText w:val="%7."/>
+      <w:lvlJc w:val="left"/>
+      <w:pPr>
+        <w:ind w:left="5400" w:hanging="360"/>
+      </w:pPr>
+    </w:lvl>
+    <w:lvl w:ilvl="7" w:tplc="40090019" w:tentative="1">
+      <w:start w:val="1"/>
+      <w:numFmt w:val="lowerLetter"/>
+      <w:lvlText w:val="%8."/>
+      <w:lvlJc w:val="left"/>
+      <w:pPr>
+        <w:ind w:left="6120" w:hanging="360"/>
+      </w:pPr>
+    </w:lvl>
+    <w:lvl w:ilvl="8" w:tplc="4009001B" w:tentative="1">
+      <w:start w:val="1"/>
+      <w:numFmt w:val="lowerRoman"/>
+      <w:lvlText w:val="%9."/>
+      <w:lvlJc w:val="right"/>
+      <w:pPr>
+        <w:ind w:left="6840" w:hanging="180"/>
+      </w:pPr>
+    </w:lvl>
+  </w:abstractNum>
   <w:num w:numId="1">
     <w:abstractNumId w:val="1"/>
   </w:num>
@@ -293,6 +1263,15 @@
   </w:num>
   <w:num w:numId="3">
     <w:abstractNumId w:val="0"/>
+  </w:num>
+  <w:num w:numId="4">
+    <w:abstractNumId w:val="3"/>
+  </w:num>
+  <w:num w:numId="5">
+    <w:abstractNumId w:val="4"/>
+  </w:num>
+  <w:num w:numId="6">
+    <w:abstractNumId w:val="5"/>
   </w:num>
 </w:numbering>
 </file>
@@ -734,6 +1713,11 @@
       <w:contextualSpacing/>
     </w:pPr>
   </w:style>
+  <w:style w:type="character" w:customStyle="1" w:styleId="pre">
+    <w:name w:val="pre"/>
+    <w:basedOn w:val="DefaultParagraphFont"/>
+    <w:rsid w:val="000E51D3"/>
+  </w:style>
 </w:styles>
 </file>
 

</xml_diff>